<commit_message>
Completed Computer Networking - 2 hour 30 minutes
</commit_message>
<xml_diff>
--- a/Computer_Networking/Daily Notes.docx
+++ b/Computer_Networking/Daily Notes.docx
@@ -65,7 +65,23 @@
           <w:sz w:val="24"/>
           <w:szCs w:val="24"/>
         </w:rPr>
-        <w:t xml:space="preserve">Completed ¼ of the computer networking course. </w:t>
+        <w:t xml:space="preserve">Completed </w:t>
+      </w:r>
+      <w:r>
+        <w:rPr>
+          <w:rFonts w:ascii="Times New Roman" w:hAnsi="Times New Roman" w:cs="Times New Roman"/>
+          <w:sz w:val="24"/>
+          <w:szCs w:val="24"/>
+        </w:rPr>
+        <w:t>introduction</w:t>
+      </w:r>
+      <w:r>
+        <w:rPr>
+          <w:rFonts w:ascii="Times New Roman" w:hAnsi="Times New Roman" w:cs="Times New Roman"/>
+          <w:sz w:val="24"/>
+          <w:szCs w:val="24"/>
+        </w:rPr>
+        <w:t xml:space="preserve"> of the computer networking course. </w:t>
       </w:r>
     </w:p>
     <w:p>
@@ -98,6 +114,36 @@
           <w:szCs w:val="24"/>
         </w:rPr>
       </w:pPr>
+      <w:r>
+        <w:rPr>
+          <w:rFonts w:ascii="Times New Roman" w:hAnsi="Times New Roman" w:cs="Times New Roman"/>
+          <w:sz w:val="24"/>
+          <w:szCs w:val="24"/>
+        </w:rPr>
+        <w:t xml:space="preserve">03/07/2022 – Sunday </w:t>
+      </w:r>
+    </w:p>
+    <w:p>
+      <w:pPr>
+        <w:pStyle w:val="ListParagraph"/>
+        <w:numPr>
+          <w:ilvl w:val="0"/>
+          <w:numId w:val="2"/>
+        </w:numPr>
+        <w:rPr>
+          <w:rFonts w:ascii="Times New Roman" w:hAnsi="Times New Roman" w:cs="Times New Roman"/>
+          <w:sz w:val="24"/>
+          <w:szCs w:val="24"/>
+        </w:rPr>
+      </w:pPr>
+      <w:r>
+        <w:rPr>
+          <w:rFonts w:ascii="Times New Roman" w:hAnsi="Times New Roman" w:cs="Times New Roman"/>
+          <w:sz w:val="24"/>
+          <w:szCs w:val="24"/>
+        </w:rPr>
+        <w:t>Completed till 2 hours &amp; 30 minutes (Application Layer)</w:t>
+      </w:r>
     </w:p>
     <w:p>
       <w:pPr>
@@ -233,8 +279,124 @@
       </w:rPr>
     </w:lvl>
   </w:abstractNum>
+  <w:abstractNum w:abstractNumId="1" w15:restartNumberingAfterBreak="0">
+    <w:nsid w:val="352F7736"/>
+    <w:multiLevelType w:val="hybridMultilevel"/>
+    <w:tmpl w:val="3C781CB2"/>
+    <w:lvl w:ilvl="0" w:tplc="40090001">
+      <w:start w:val="1"/>
+      <w:numFmt w:val="bullet"/>
+      <w:lvlText w:val=""/>
+      <w:lvlJc w:val="left"/>
+      <w:pPr>
+        <w:ind w:left="720" w:hanging="360"/>
+      </w:pPr>
+      <w:rPr>
+        <w:rFonts w:ascii="Symbol" w:hAnsi="Symbol" w:hint="default"/>
+      </w:rPr>
+    </w:lvl>
+    <w:lvl w:ilvl="1" w:tplc="40090003" w:tentative="1">
+      <w:start w:val="1"/>
+      <w:numFmt w:val="bullet"/>
+      <w:lvlText w:val="o"/>
+      <w:lvlJc w:val="left"/>
+      <w:pPr>
+        <w:ind w:left="1440" w:hanging="360"/>
+      </w:pPr>
+      <w:rPr>
+        <w:rFonts w:ascii="Courier New" w:hAnsi="Courier New" w:cs="Courier New" w:hint="default"/>
+      </w:rPr>
+    </w:lvl>
+    <w:lvl w:ilvl="2" w:tplc="40090005" w:tentative="1">
+      <w:start w:val="1"/>
+      <w:numFmt w:val="bullet"/>
+      <w:lvlText w:val=""/>
+      <w:lvlJc w:val="left"/>
+      <w:pPr>
+        <w:ind w:left="2160" w:hanging="360"/>
+      </w:pPr>
+      <w:rPr>
+        <w:rFonts w:ascii="Wingdings" w:hAnsi="Wingdings" w:hint="default"/>
+      </w:rPr>
+    </w:lvl>
+    <w:lvl w:ilvl="3" w:tplc="40090001" w:tentative="1">
+      <w:start w:val="1"/>
+      <w:numFmt w:val="bullet"/>
+      <w:lvlText w:val=""/>
+      <w:lvlJc w:val="left"/>
+      <w:pPr>
+        <w:ind w:left="2880" w:hanging="360"/>
+      </w:pPr>
+      <w:rPr>
+        <w:rFonts w:ascii="Symbol" w:hAnsi="Symbol" w:hint="default"/>
+      </w:rPr>
+    </w:lvl>
+    <w:lvl w:ilvl="4" w:tplc="40090003" w:tentative="1">
+      <w:start w:val="1"/>
+      <w:numFmt w:val="bullet"/>
+      <w:lvlText w:val="o"/>
+      <w:lvlJc w:val="left"/>
+      <w:pPr>
+        <w:ind w:left="3600" w:hanging="360"/>
+      </w:pPr>
+      <w:rPr>
+        <w:rFonts w:ascii="Courier New" w:hAnsi="Courier New" w:cs="Courier New" w:hint="default"/>
+      </w:rPr>
+    </w:lvl>
+    <w:lvl w:ilvl="5" w:tplc="40090005" w:tentative="1">
+      <w:start w:val="1"/>
+      <w:numFmt w:val="bullet"/>
+      <w:lvlText w:val=""/>
+      <w:lvlJc w:val="left"/>
+      <w:pPr>
+        <w:ind w:left="4320" w:hanging="360"/>
+      </w:pPr>
+      <w:rPr>
+        <w:rFonts w:ascii="Wingdings" w:hAnsi="Wingdings" w:hint="default"/>
+      </w:rPr>
+    </w:lvl>
+    <w:lvl w:ilvl="6" w:tplc="40090001" w:tentative="1">
+      <w:start w:val="1"/>
+      <w:numFmt w:val="bullet"/>
+      <w:lvlText w:val=""/>
+      <w:lvlJc w:val="left"/>
+      <w:pPr>
+        <w:ind w:left="5040" w:hanging="360"/>
+      </w:pPr>
+      <w:rPr>
+        <w:rFonts w:ascii="Symbol" w:hAnsi="Symbol" w:hint="default"/>
+      </w:rPr>
+    </w:lvl>
+    <w:lvl w:ilvl="7" w:tplc="40090003" w:tentative="1">
+      <w:start w:val="1"/>
+      <w:numFmt w:val="bullet"/>
+      <w:lvlText w:val="o"/>
+      <w:lvlJc w:val="left"/>
+      <w:pPr>
+        <w:ind w:left="5760" w:hanging="360"/>
+      </w:pPr>
+      <w:rPr>
+        <w:rFonts w:ascii="Courier New" w:hAnsi="Courier New" w:cs="Courier New" w:hint="default"/>
+      </w:rPr>
+    </w:lvl>
+    <w:lvl w:ilvl="8" w:tplc="40090005" w:tentative="1">
+      <w:start w:val="1"/>
+      <w:numFmt w:val="bullet"/>
+      <w:lvlText w:val=""/>
+      <w:lvlJc w:val="left"/>
+      <w:pPr>
+        <w:ind w:left="6480" w:hanging="360"/>
+      </w:pPr>
+      <w:rPr>
+        <w:rFonts w:ascii="Wingdings" w:hAnsi="Wingdings" w:hint="default"/>
+      </w:rPr>
+    </w:lvl>
+  </w:abstractNum>
   <w:num w:numId="1" w16cid:durableId="629628314">
     <w:abstractNumId w:val="0"/>
+  </w:num>
+  <w:num w:numId="2" w16cid:durableId="1791439179">
+    <w:abstractNumId w:val="1"/>
   </w:num>
 </w:numbering>
 </file>

</xml_diff>

<commit_message>
Completed Computer Networking Fundamentals
</commit_message>
<xml_diff>
--- a/Computer_Networking/Daily Notes.docx
+++ b/Computer_Networking/Daily Notes.docx
@@ -143,6 +143,71 @@
           <w:szCs w:val="24"/>
         </w:rPr>
         <w:t>Completed till 2 hours &amp; 30 minutes (Application Layer)</w:t>
+      </w:r>
+    </w:p>
+    <w:p>
+      <w:pPr>
+        <w:rPr>
+          <w:rFonts w:ascii="Times New Roman" w:hAnsi="Times New Roman" w:cs="Times New Roman"/>
+          <w:sz w:val="24"/>
+          <w:szCs w:val="24"/>
+        </w:rPr>
+      </w:pPr>
+      <w:r>
+        <w:rPr>
+          <w:rFonts w:ascii="Times New Roman" w:hAnsi="Times New Roman" w:cs="Times New Roman"/>
+          <w:sz w:val="24"/>
+          <w:szCs w:val="24"/>
+        </w:rPr>
+        <w:t xml:space="preserve">04/07/2022 – Monday </w:t>
+      </w:r>
+    </w:p>
+    <w:p>
+      <w:pPr>
+        <w:pStyle w:val="ListParagraph"/>
+        <w:numPr>
+          <w:ilvl w:val="0"/>
+          <w:numId w:val="2"/>
+        </w:numPr>
+        <w:rPr>
+          <w:rFonts w:ascii="Times New Roman" w:hAnsi="Times New Roman" w:cs="Times New Roman"/>
+          <w:sz w:val="24"/>
+          <w:szCs w:val="24"/>
+        </w:rPr>
+      </w:pPr>
+      <w:r>
+        <w:rPr>
+          <w:rFonts w:ascii="Times New Roman" w:hAnsi="Times New Roman" w:cs="Times New Roman"/>
+          <w:sz w:val="24"/>
+          <w:szCs w:val="24"/>
+        </w:rPr>
+        <w:t>Completed entire computer networking course by Kunal Kushwaha</w:t>
+      </w:r>
+    </w:p>
+    <w:p>
+      <w:pPr>
+        <w:rPr>
+          <w:rFonts w:ascii="Times New Roman" w:hAnsi="Times New Roman" w:cs="Times New Roman"/>
+          <w:sz w:val="24"/>
+          <w:szCs w:val="24"/>
+        </w:rPr>
+      </w:pPr>
+    </w:p>
+    <w:p>
+      <w:pPr>
+        <w:rPr>
+          <w:rFonts w:ascii="Times New Roman" w:hAnsi="Times New Roman" w:cs="Times New Roman"/>
+          <w:sz w:val="24"/>
+          <w:szCs w:val="24"/>
+        </w:rPr>
+      </w:pPr>
+      <w:r>
+        <w:rPr>
+          <w:rFonts w:ascii="Times New Roman" w:hAnsi="Times New Roman" w:cs="Times New Roman"/>
+          <w:sz w:val="24"/>
+          <w:szCs w:val="24"/>
+        </w:rPr>
+        <w:t>If I learn anymore concepts, I’ll add to this list and attach pdf and upload on GitHub</w:t>
       </w:r>
     </w:p>
     <w:p>
@@ -282,7 +347,7 @@
   <w:abstractNum w:abstractNumId="1" w15:restartNumberingAfterBreak="0">
     <w:nsid w:val="352F7736"/>
     <w:multiLevelType w:val="hybridMultilevel"/>
-    <w:tmpl w:val="3C781CB2"/>
+    <w:tmpl w:val="008420AE"/>
     <w:lvl w:ilvl="0" w:tplc="40090001">
       <w:start w:val="1"/>
       <w:numFmt w:val="bullet"/>

</xml_diff>